<commit_message>
Rapport phase 1 terminé aussi
</commit_message>
<xml_diff>
--- a/Rapport_Devoir_Mth2302d.docx
+++ b/Rapport_Devoir_Mth2302d.docx
@@ -1849,16 +1849,12 @@
               <w:ind w:left="0"/>
               <w:rPr>
                 <w:rFonts w:ascii="Times New Roman" w:hAnsi="Times New Roman" w:cs="Times New Roman"/>
-                <w:b/>
-                <w:bCs/>
                 <w:sz w:val="24"/>
               </w:rPr>
             </w:pPr>
             <w:r>
               <w:rPr>
                 <w:rFonts w:ascii="Times New Roman" w:hAnsi="Times New Roman" w:cs="Times New Roman"/>
-                <w:b/>
-                <w:bCs/>
                 <w:sz w:val="24"/>
               </w:rPr>
               <w:t>11.06333</w:t>
@@ -1922,16 +1918,12 @@
               <w:ind w:left="0"/>
               <w:rPr>
                 <w:rFonts w:ascii="Times New Roman" w:hAnsi="Times New Roman" w:cs="Times New Roman"/>
-                <w:b/>
-                <w:bCs/>
                 <w:sz w:val="24"/>
               </w:rPr>
             </w:pPr>
             <w:r>
               <w:rPr>
                 <w:rFonts w:ascii="Times New Roman" w:hAnsi="Times New Roman" w:cs="Times New Roman"/>
-                <w:b/>
-                <w:bCs/>
                 <w:sz w:val="24"/>
               </w:rPr>
               <w:t>8.40</w:t>
@@ -1976,16 +1968,12 @@
               <w:ind w:left="0"/>
               <w:rPr>
                 <w:rFonts w:ascii="Times New Roman" w:hAnsi="Times New Roman" w:cs="Times New Roman"/>
-                <w:b/>
-                <w:bCs/>
                 <w:sz w:val="24"/>
               </w:rPr>
             </w:pPr>
             <w:r>
               <w:rPr>
                 <w:rFonts w:ascii="Times New Roman" w:hAnsi="Times New Roman" w:cs="Times New Roman"/>
-                <w:b/>
-                <w:bCs/>
                 <w:sz w:val="24"/>
               </w:rPr>
               <w:t>10.60</w:t>
@@ -2049,16 +2037,12 @@
               <w:ind w:left="0"/>
               <w:rPr>
                 <w:rFonts w:ascii="Times New Roman" w:hAnsi="Times New Roman" w:cs="Times New Roman"/>
-                <w:b/>
-                <w:bCs/>
                 <w:sz w:val="24"/>
               </w:rPr>
             </w:pPr>
             <w:r>
               <w:rPr>
                 <w:rFonts w:ascii="Times New Roman" w:hAnsi="Times New Roman" w:cs="Times New Roman"/>
-                <w:b/>
-                <w:bCs/>
                 <w:sz w:val="24"/>
               </w:rPr>
               <w:t>13.47</w:t>
@@ -2103,16 +2087,12 @@
               <w:ind w:left="0"/>
               <w:rPr>
                 <w:rFonts w:ascii="Times New Roman" w:hAnsi="Times New Roman" w:cs="Times New Roman"/>
-                <w:b/>
-                <w:bCs/>
                 <w:sz w:val="24"/>
               </w:rPr>
             </w:pPr>
             <w:r>
               <w:rPr>
                 <w:rFonts w:ascii="Times New Roman" w:hAnsi="Times New Roman" w:cs="Times New Roman"/>
-                <w:b/>
-                <w:bCs/>
                 <w:sz w:val="24"/>
               </w:rPr>
               <w:t>4.356301</w:t>
@@ -2157,16 +2137,12 @@
               <w:ind w:left="0"/>
               <w:rPr>
                 <w:rFonts w:ascii="Times New Roman" w:hAnsi="Times New Roman" w:cs="Times New Roman"/>
-                <w:b/>
-                <w:bCs/>
                 <w:sz w:val="24"/>
               </w:rPr>
             </w:pPr>
             <w:r>
               <w:rPr>
                 <w:rFonts w:ascii="Times New Roman" w:hAnsi="Times New Roman" w:cs="Times New Roman"/>
-                <w:b/>
-                <w:bCs/>
                 <w:sz w:val="24"/>
               </w:rPr>
               <w:t>[</w:t>
@@ -2174,8 +2150,6 @@
             <w:r>
               <w:rPr>
                 <w:rFonts w:ascii="Times New Roman" w:hAnsi="Times New Roman" w:cs="Times New Roman"/>
-                <w:b/>
-                <w:bCs/>
                 <w:sz w:val="24"/>
               </w:rPr>
               <w:t>10.4707,</w:t>
@@ -2183,8 +2157,6 @@
             <w:r>
               <w:rPr>
                 <w:rFonts w:ascii="Times New Roman" w:hAnsi="Times New Roman" w:cs="Times New Roman"/>
-                <w:b/>
-                <w:bCs/>
                 <w:sz w:val="24"/>
               </w:rPr>
               <w:t xml:space="preserve"> 11.6559]</w:t>
@@ -2692,15 +2664,13 @@
         </w:rPr>
         <w:t xml:space="preserve">Les intervalles de confiance (IC) se </w:t>
       </w:r>
-      <w:proofErr w:type="spellStart"/>
-      <w:r>
-        <w:rPr>
-          <w:rFonts w:ascii="Times New Roman" w:hAnsi="Times New Roman" w:cs="Times New Roman"/>
-          <w:sz w:val="24"/>
-        </w:rPr>
-        <w:t>chauvauchent</w:t>
-      </w:r>
-      <w:proofErr w:type="spellEnd"/>
+      <w:r>
+        <w:rPr>
+          <w:rFonts w:ascii="Times New Roman" w:hAnsi="Times New Roman" w:cs="Times New Roman"/>
+          <w:sz w:val="24"/>
+        </w:rPr>
+        <w:t>chevauchent</w:t>
+      </w:r>
       <w:r>
         <w:rPr>
           <w:rFonts w:ascii="Times New Roman" w:hAnsi="Times New Roman" w:cs="Times New Roman"/>
@@ -2952,7 +2922,14 @@
           <w:rFonts w:ascii="Times New Roman" w:hAnsi="Times New Roman" w:cs="Times New Roman"/>
           <w:sz w:val="24"/>
         </w:rPr>
-        <w:t>Il faudra analyser les paramètres de perçage (vitesse, température) pour tirer une conclusion plus précise.</w:t>
+        <w:t xml:space="preserve">Il faudra analyser les paramètres de perçage (vitesse, température) </w:t>
+      </w:r>
+      <w:r>
+        <w:rPr>
+          <w:rFonts w:ascii="Times New Roman" w:hAnsi="Times New Roman" w:cs="Times New Roman"/>
+          <w:sz w:val="24"/>
+        </w:rPr>
+        <w:t>afin de déterminer le meilleur modèle.</w:t>
       </w:r>
     </w:p>
     <w:p>

</xml_diff>

<commit_message>
phase 2 c terminé
</commit_message>
<xml_diff>
--- a/Rapport_Devoir_Mth2302d.docx
+++ b/Rapport_Devoir_Mth2302d.docx
@@ -2937,6 +2937,568 @@
         <w:spacing w:after="0"/>
         <w:rPr>
           <w:rFonts w:ascii="Times New Roman" w:hAnsi="Times New Roman" w:cs="Times New Roman"/>
+          <w:b/>
+          <w:bCs/>
+          <w:sz w:val="24"/>
+          <w:u w:val="single"/>
+        </w:rPr>
+      </w:pPr>
+    </w:p>
+    <w:p>
+      <w:pPr>
+        <w:spacing w:after="0"/>
+        <w:rPr>
+          <w:rFonts w:ascii="Times New Roman" w:hAnsi="Times New Roman" w:cs="Times New Roman"/>
+          <w:b/>
+          <w:bCs/>
+          <w:sz w:val="24"/>
+          <w:u w:val="single"/>
+        </w:rPr>
+      </w:pPr>
+      <w:r>
+        <w:rPr>
+          <w:rFonts w:ascii="Times New Roman" w:hAnsi="Times New Roman" w:cs="Times New Roman"/>
+          <w:b/>
+          <w:bCs/>
+          <w:sz w:val="24"/>
+          <w:u w:val="single"/>
+        </w:rPr>
+        <w:t>Phase2 </w:t>
+      </w:r>
+      <w:r>
+        <w:rPr>
+          <w:rFonts w:ascii="Times New Roman" w:hAnsi="Times New Roman" w:cs="Times New Roman"/>
+          <w:b/>
+          <w:bCs/>
+          <w:sz w:val="24"/>
+        </w:rPr>
+        <w:t>:</w:t>
+      </w:r>
+      <w:r>
+        <w:rPr>
+          <w:rFonts w:ascii="Times New Roman" w:hAnsi="Times New Roman" w:cs="Times New Roman"/>
+          <w:b/>
+          <w:bCs/>
+          <w:sz w:val="24"/>
+        </w:rPr>
+        <w:t xml:space="preserve"> Recherche du meilleur modèle</w:t>
+      </w:r>
+    </w:p>
+    <w:p>
+      <w:pPr>
+        <w:pStyle w:val="Paragraphedeliste"/>
+        <w:numPr>
+          <w:ilvl w:val="0"/>
+          <w:numId w:val="1"/>
+        </w:numPr>
+        <w:spacing w:after="0"/>
+        <w:rPr>
+          <w:rFonts w:ascii="Times New Roman" w:hAnsi="Times New Roman" w:cs="Times New Roman"/>
+          <w:b/>
+          <w:bCs/>
+          <w:sz w:val="24"/>
+        </w:rPr>
+      </w:pPr>
+      <w:r>
+        <w:rPr>
+          <w:rFonts w:ascii="Times New Roman" w:hAnsi="Times New Roman" w:cs="Times New Roman"/>
+          <w:b/>
+          <w:bCs/>
+          <w:sz w:val="24"/>
+        </w:rPr>
+        <w:t>Conclusions Clés</w:t>
+      </w:r>
+    </w:p>
+    <w:p>
+      <w:pPr>
+        <w:pStyle w:val="Paragraphedeliste"/>
+        <w:spacing w:after="0"/>
+        <w:ind w:firstLine="696"/>
+        <w:rPr>
+          <w:rFonts w:ascii="Times New Roman" w:hAnsi="Times New Roman" w:cs="Times New Roman"/>
+          <w:sz w:val="24"/>
+        </w:rPr>
+      </w:pPr>
+      <w:r>
+        <w:rPr>
+          <w:rFonts w:ascii="Times New Roman" w:hAnsi="Times New Roman" w:cs="Times New Roman"/>
+          <w:sz w:val="24"/>
+        </w:rPr>
+        <w:t>Variables significatives :</w:t>
+      </w:r>
+    </w:p>
+    <w:p>
+      <w:pPr>
+        <w:pStyle w:val="Paragraphedeliste"/>
+        <w:ind w:left="1416" w:firstLine="696"/>
+        <w:rPr>
+          <w:rFonts w:ascii="Times New Roman" w:hAnsi="Times New Roman" w:cs="Times New Roman"/>
+          <w:sz w:val="24"/>
+        </w:rPr>
+      </w:pPr>
+      <w:r>
+        <w:rPr>
+          <w:rFonts w:ascii="Times New Roman" w:hAnsi="Times New Roman" w:cs="Times New Roman"/>
+          <w:b/>
+          <w:bCs/>
+          <w:sz w:val="24"/>
+        </w:rPr>
+        <w:t>La température (T)</w:t>
+      </w:r>
+      <w:r>
+        <w:rPr>
+          <w:rFonts w:ascii="Times New Roman" w:hAnsi="Times New Roman" w:cs="Times New Roman"/>
+          <w:sz w:val="24"/>
+        </w:rPr>
+        <w:t> montre un impact </w:t>
+      </w:r>
+      <w:r>
+        <w:rPr>
+          <w:rFonts w:ascii="Times New Roman" w:hAnsi="Times New Roman" w:cs="Times New Roman"/>
+          <w:b/>
+          <w:bCs/>
+          <w:sz w:val="24"/>
+        </w:rPr>
+        <w:t>hautement significatif</w:t>
+      </w:r>
+      <w:r>
+        <w:rPr>
+          <w:rFonts w:ascii="Times New Roman" w:hAnsi="Times New Roman" w:cs="Times New Roman"/>
+          <w:sz w:val="24"/>
+        </w:rPr>
+        <w:t> (p &lt; 0.001) dans tous les modèles.</w:t>
+      </w:r>
+    </w:p>
+    <w:p>
+      <w:pPr>
+        <w:pStyle w:val="Paragraphedeliste"/>
+        <w:ind w:left="1416" w:firstLine="696"/>
+        <w:rPr>
+          <w:rFonts w:ascii="Times New Roman" w:hAnsi="Times New Roman" w:cs="Times New Roman"/>
+          <w:sz w:val="24"/>
+        </w:rPr>
+      </w:pPr>
+      <w:r>
+        <w:rPr>
+          <w:rFonts w:ascii="Times New Roman" w:hAnsi="Times New Roman" w:cs="Times New Roman"/>
+          <w:b/>
+          <w:bCs/>
+          <w:sz w:val="24"/>
+        </w:rPr>
+        <w:t>La vitesse (V)</w:t>
+      </w:r>
+      <w:r>
+        <w:rPr>
+          <w:rFonts w:ascii="Times New Roman" w:hAnsi="Times New Roman" w:cs="Times New Roman"/>
+          <w:sz w:val="24"/>
+        </w:rPr>
+        <w:t> n'est </w:t>
+      </w:r>
+      <w:r>
+        <w:rPr>
+          <w:rFonts w:ascii="Times New Roman" w:hAnsi="Times New Roman" w:cs="Times New Roman"/>
+          <w:b/>
+          <w:bCs/>
+          <w:sz w:val="24"/>
+        </w:rPr>
+        <w:t>pas significative</w:t>
+      </w:r>
+      <w:r>
+        <w:rPr>
+          <w:rFonts w:ascii="Times New Roman" w:hAnsi="Times New Roman" w:cs="Times New Roman"/>
+          <w:sz w:val="24"/>
+        </w:rPr>
+        <w:t> (p &gt; 0.4 dans tous les modèles).</w:t>
+      </w:r>
+    </w:p>
+    <w:p>
+      <w:pPr>
+        <w:pStyle w:val="Paragraphedeliste"/>
+        <w:spacing w:after="0"/>
+        <w:ind w:firstLine="696"/>
+        <w:rPr>
+          <w:rFonts w:ascii="Times New Roman" w:hAnsi="Times New Roman" w:cs="Times New Roman"/>
+          <w:sz w:val="24"/>
+        </w:rPr>
+      </w:pPr>
+      <w:r>
+        <w:rPr>
+          <w:rFonts w:ascii="Times New Roman" w:hAnsi="Times New Roman" w:cs="Times New Roman"/>
+          <w:sz w:val="24"/>
+        </w:rPr>
+        <w:t>Qualité d'ajustement :</w:t>
+      </w:r>
+    </w:p>
+    <w:p>
+      <w:pPr>
+        <w:pStyle w:val="Paragraphedeliste"/>
+        <w:ind w:left="1428" w:firstLine="696"/>
+        <w:rPr>
+          <w:rFonts w:ascii="Times New Roman" w:hAnsi="Times New Roman" w:cs="Times New Roman"/>
+          <w:sz w:val="24"/>
+        </w:rPr>
+      </w:pPr>
+      <w:r>
+        <w:rPr>
+          <w:rFonts w:ascii="Times New Roman" w:hAnsi="Times New Roman" w:cs="Times New Roman"/>
+          <w:sz w:val="24"/>
+        </w:rPr>
+        <w:t>Les modèles avec </w:t>
+      </w:r>
+      <w:r>
+        <w:rPr>
+          <w:rFonts w:ascii="Times New Roman" w:hAnsi="Times New Roman" w:cs="Times New Roman"/>
+          <w:b/>
+          <w:bCs/>
+          <w:sz w:val="24"/>
+        </w:rPr>
+        <w:t>T</w:t>
+      </w:r>
+      <w:r>
+        <w:rPr>
+          <w:rFonts w:ascii="Times New Roman" w:hAnsi="Times New Roman" w:cs="Times New Roman"/>
+          <w:sz w:val="24"/>
+        </w:rPr>
+        <w:t> expliquent </w:t>
+      </w:r>
+      <w:r>
+        <w:rPr>
+          <w:rFonts w:ascii="Times New Roman" w:hAnsi="Times New Roman" w:cs="Times New Roman"/>
+          <w:b/>
+          <w:bCs/>
+          <w:sz w:val="24"/>
+        </w:rPr>
+        <w:t>~63-65%</w:t>
+      </w:r>
+      <w:r>
+        <w:rPr>
+          <w:rFonts w:ascii="Times New Roman" w:hAnsi="Times New Roman" w:cs="Times New Roman"/>
+          <w:sz w:val="24"/>
+        </w:rPr>
+        <w:t> de la variance (R² ajusté).</w:t>
+      </w:r>
+    </w:p>
+    <w:p>
+      <w:pPr>
+        <w:pStyle w:val="Paragraphedeliste"/>
+        <w:ind w:left="1428" w:firstLine="696"/>
+        <w:rPr>
+          <w:rFonts w:ascii="Times New Roman" w:hAnsi="Times New Roman" w:cs="Times New Roman"/>
+          <w:sz w:val="24"/>
+        </w:rPr>
+      </w:pPr>
+      <w:r>
+        <w:rPr>
+          <w:rFonts w:ascii="Times New Roman" w:hAnsi="Times New Roman" w:cs="Times New Roman"/>
+          <w:sz w:val="24"/>
+        </w:rPr>
+        <w:t>Les modèles avec </w:t>
+      </w:r>
+      <w:r>
+        <w:rPr>
+          <w:rFonts w:ascii="Times New Roman" w:hAnsi="Times New Roman" w:cs="Times New Roman"/>
+          <w:b/>
+          <w:bCs/>
+          <w:sz w:val="24"/>
+        </w:rPr>
+        <w:t>V</w:t>
+      </w:r>
+      <w:r>
+        <w:rPr>
+          <w:rFonts w:ascii="Times New Roman" w:hAnsi="Times New Roman" w:cs="Times New Roman"/>
+          <w:sz w:val="24"/>
+        </w:rPr>
+        <w:t> sont inutiles (R² ≈ 0%).</w:t>
+      </w:r>
+    </w:p>
+    <w:p>
+      <w:pPr>
+        <w:pStyle w:val="Paragraphedeliste"/>
+        <w:spacing w:after="0"/>
+        <w:ind w:firstLine="696"/>
+        <w:rPr>
+          <w:rFonts w:ascii="Times New Roman" w:hAnsi="Times New Roman" w:cs="Times New Roman"/>
+          <w:sz w:val="24"/>
+        </w:rPr>
+      </w:pPr>
+      <w:r>
+        <w:rPr>
+          <w:rFonts w:ascii="Times New Roman" w:hAnsi="Times New Roman" w:cs="Times New Roman"/>
+          <w:sz w:val="24"/>
+        </w:rPr>
+        <w:t>Normalité des résidus :</w:t>
+      </w:r>
+    </w:p>
+    <w:p>
+      <w:pPr>
+        <w:pStyle w:val="Paragraphedeliste"/>
+        <w:ind w:left="1428" w:firstLine="696"/>
+        <w:rPr>
+          <w:rFonts w:ascii="Times New Roman" w:hAnsi="Times New Roman" w:cs="Times New Roman"/>
+          <w:sz w:val="24"/>
+        </w:rPr>
+      </w:pPr>
+      <w:r>
+        <w:rPr>
+          <w:rFonts w:ascii="Times New Roman" w:hAnsi="Times New Roman" w:cs="Times New Roman"/>
+          <w:sz w:val="24"/>
+        </w:rPr>
+        <w:t>Seuls les modèles basés sur </w:t>
+      </w:r>
+      <w:r>
+        <w:rPr>
+          <w:rFonts w:ascii="Times New Roman" w:hAnsi="Times New Roman" w:cs="Times New Roman"/>
+          <w:b/>
+          <w:bCs/>
+          <w:sz w:val="24"/>
+        </w:rPr>
+        <w:t>T</w:t>
+      </w:r>
+      <w:r>
+        <w:rPr>
+          <w:rFonts w:ascii="Times New Roman" w:hAnsi="Times New Roman" w:cs="Times New Roman"/>
+          <w:sz w:val="24"/>
+        </w:rPr>
+        <w:t> satisfont le test de Shapiro-Wilk (p &gt; 0.05).</w:t>
+      </w:r>
+    </w:p>
+    <w:p>
+      <w:pPr>
+        <w:pStyle w:val="Paragraphedeliste"/>
+        <w:spacing w:after="0"/>
+        <w:ind w:firstLine="696"/>
+        <w:rPr>
+          <w:rFonts w:ascii="Times New Roman" w:hAnsi="Times New Roman" w:cs="Times New Roman"/>
+          <w:b/>
+          <w:bCs/>
+          <w:sz w:val="24"/>
+        </w:rPr>
+      </w:pPr>
+    </w:p>
+    <w:p>
+      <w:pPr>
+        <w:pStyle w:val="Paragraphedeliste"/>
+        <w:spacing w:after="0"/>
+        <w:ind w:firstLine="696"/>
+        <w:rPr>
+          <w:rFonts w:ascii="Times New Roman" w:hAnsi="Times New Roman" w:cs="Times New Roman"/>
+          <w:sz w:val="24"/>
+        </w:rPr>
+      </w:pPr>
+      <w:r>
+        <w:rPr>
+          <w:rFonts w:ascii="Times New Roman" w:hAnsi="Times New Roman" w:cs="Times New Roman"/>
+          <w:sz w:val="24"/>
+        </w:rPr>
+        <w:lastRenderedPageBreak/>
+        <w:t>Comparaison par AIC :</w:t>
+      </w:r>
+    </w:p>
+    <w:p>
+      <w:pPr>
+        <w:pStyle w:val="Paragraphedeliste"/>
+        <w:ind w:left="1428" w:firstLine="696"/>
+        <w:rPr>
+          <w:rFonts w:ascii="Times New Roman" w:hAnsi="Times New Roman" w:cs="Times New Roman"/>
+          <w:sz w:val="24"/>
+        </w:rPr>
+      </w:pPr>
+      <w:r>
+        <w:rPr>
+          <w:rFonts w:ascii="Times New Roman" w:hAnsi="Times New Roman" w:cs="Times New Roman"/>
+          <w:b/>
+          <w:bCs/>
+          <w:sz w:val="24"/>
+        </w:rPr>
+        <w:t>Le m</w:t>
+      </w:r>
+      <w:r>
+        <w:rPr>
+          <w:rFonts w:ascii="Times New Roman" w:hAnsi="Times New Roman" w:cs="Times New Roman"/>
+          <w:b/>
+          <w:bCs/>
+          <w:sz w:val="24"/>
+        </w:rPr>
+        <w:t>odèle 5 (puissance en T)</w:t>
+      </w:r>
+      <w:r>
+        <w:rPr>
+          <w:rFonts w:ascii="Times New Roman" w:hAnsi="Times New Roman" w:cs="Times New Roman"/>
+          <w:sz w:val="24"/>
+        </w:rPr>
+        <w:t> a l'AIC le plus bas (</w:t>
+      </w:r>
+      <w:r>
+        <w:rPr>
+          <w:rFonts w:ascii="Times New Roman" w:hAnsi="Times New Roman" w:cs="Times New Roman"/>
+          <w:b/>
+          <w:bCs/>
+          <w:sz w:val="24"/>
+        </w:rPr>
+        <w:t>21.34</w:t>
+      </w:r>
+      <w:r>
+        <w:rPr>
+          <w:rFonts w:ascii="Times New Roman" w:hAnsi="Times New Roman" w:cs="Times New Roman"/>
+          <w:sz w:val="24"/>
+        </w:rPr>
+        <w:t>), suivi du modèle 6 (</w:t>
+      </w:r>
+      <w:r>
+        <w:rPr>
+          <w:rFonts w:ascii="Times New Roman" w:hAnsi="Times New Roman" w:cs="Times New Roman"/>
+          <w:b/>
+          <w:bCs/>
+          <w:sz w:val="24"/>
+        </w:rPr>
+        <w:t>23.56</w:t>
+      </w:r>
+      <w:r>
+        <w:rPr>
+          <w:rFonts w:ascii="Times New Roman" w:hAnsi="Times New Roman" w:cs="Times New Roman"/>
+          <w:sz w:val="24"/>
+        </w:rPr>
+        <w:t>).</w:t>
+      </w:r>
+    </w:p>
+    <w:p>
+      <w:pPr>
+        <w:spacing w:after="0"/>
+        <w:ind w:left="720" w:firstLine="696"/>
+        <w:rPr>
+          <w:rFonts w:ascii="Times New Roman" w:hAnsi="Times New Roman" w:cs="Times New Roman"/>
+          <w:sz w:val="24"/>
+        </w:rPr>
+      </w:pPr>
+      <w:r>
+        <w:rPr>
+          <w:rFonts w:ascii="Times New Roman" w:hAnsi="Times New Roman" w:cs="Times New Roman"/>
+          <w:b/>
+          <w:bCs/>
+          <w:sz w:val="24"/>
+        </w:rPr>
+        <w:t>Modèle à retenir</w:t>
+      </w:r>
+      <w:r>
+        <w:rPr>
+          <w:rFonts w:ascii="Times New Roman" w:hAnsi="Times New Roman" w:cs="Times New Roman"/>
+          <w:sz w:val="24"/>
+        </w:rPr>
+        <w:t> :</w:t>
+      </w:r>
+    </w:p>
+    <w:p>
+      <w:pPr>
+        <w:pStyle w:val="Paragraphedeliste"/>
+        <w:spacing w:after="0"/>
+        <w:ind w:left="1428" w:firstLine="696"/>
+        <w:rPr>
+          <w:rFonts w:ascii="Times New Roman" w:hAnsi="Times New Roman" w:cs="Times New Roman"/>
+          <w:sz w:val="24"/>
+        </w:rPr>
+      </w:pPr>
+      <w:r>
+        <w:rPr>
+          <w:rFonts w:ascii="Times New Roman" w:hAnsi="Times New Roman" w:cs="Times New Roman"/>
+          <w:sz w:val="24"/>
+        </w:rPr>
+        <w:t xml:space="preserve">Par conséquent, le modèle à retenir est </w:t>
+      </w:r>
+      <w:r>
+        <w:rPr>
+          <w:rFonts w:ascii="Times New Roman" w:hAnsi="Times New Roman" w:cs="Times New Roman"/>
+          <w:sz w:val="24"/>
+        </w:rPr>
+        <w:t>le</w:t>
+      </w:r>
+      <w:r>
+        <w:rPr>
+          <w:rFonts w:ascii="Times New Roman" w:hAnsi="Times New Roman" w:cs="Times New Roman"/>
+          <w:b/>
+          <w:bCs/>
+          <w:sz w:val="24"/>
+        </w:rPr>
+        <w:t xml:space="preserve"> modèle</w:t>
+      </w:r>
+      <w:r>
+        <w:rPr>
+          <w:rFonts w:ascii="Times New Roman" w:hAnsi="Times New Roman" w:cs="Times New Roman"/>
+          <w:b/>
+          <w:bCs/>
+          <w:sz w:val="24"/>
+        </w:rPr>
+        <w:t xml:space="preserve"> 5 (puissance)</w:t>
+      </w:r>
+      <w:r>
+        <w:rPr>
+          <w:rFonts w:ascii="Times New Roman" w:hAnsi="Times New Roman" w:cs="Times New Roman"/>
+          <w:sz w:val="24"/>
+        </w:rPr>
+        <w:t xml:space="preserve"> </w:t>
+      </w:r>
+      <w:r>
+        <w:rPr>
+          <w:rFonts w:ascii="Times New Roman" w:hAnsi="Times New Roman" w:cs="Times New Roman"/>
+          <w:sz w:val="24"/>
+        </w:rPr>
+        <w:t>car il a les m</w:t>
+      </w:r>
+      <w:r>
+        <w:rPr>
+          <w:rFonts w:ascii="Times New Roman" w:hAnsi="Times New Roman" w:cs="Times New Roman"/>
+          <w:sz w:val="24"/>
+        </w:rPr>
+        <w:t>eilleur</w:t>
+      </w:r>
+      <w:r>
+        <w:rPr>
+          <w:rFonts w:ascii="Times New Roman" w:hAnsi="Times New Roman" w:cs="Times New Roman"/>
+          <w:sz w:val="24"/>
+        </w:rPr>
+        <w:t>s</w:t>
+      </w:r>
+      <w:r>
+        <w:rPr>
+          <w:rFonts w:ascii="Times New Roman" w:hAnsi="Times New Roman" w:cs="Times New Roman"/>
+          <w:sz w:val="24"/>
+        </w:rPr>
+        <w:t xml:space="preserve"> AIC et</w:t>
+      </w:r>
+      <w:r>
+        <w:rPr>
+          <w:rFonts w:ascii="Times New Roman" w:hAnsi="Times New Roman" w:cs="Times New Roman"/>
+          <w:sz w:val="24"/>
+        </w:rPr>
+        <w:t xml:space="preserve"> </w:t>
+      </w:r>
+      <w:r>
+        <w:rPr>
+          <w:rFonts w:ascii="Times New Roman" w:hAnsi="Times New Roman" w:cs="Times New Roman"/>
+          <w:sz w:val="24"/>
+        </w:rPr>
+        <w:t>résidus normaux.</w:t>
+      </w:r>
+    </w:p>
+    <w:p>
+      <w:pPr>
+        <w:pStyle w:val="Paragraphedeliste"/>
+        <w:numPr>
+          <w:ilvl w:val="0"/>
+          <w:numId w:val="1"/>
+        </w:numPr>
+        <w:spacing w:after="0"/>
+        <w:rPr>
+          <w:rFonts w:ascii="Times New Roman" w:hAnsi="Times New Roman" w:cs="Times New Roman"/>
+          <w:sz w:val="24"/>
+        </w:rPr>
+      </w:pPr>
+    </w:p>
+    <w:p>
+      <w:pPr>
+        <w:pStyle w:val="Paragraphedeliste"/>
+        <w:spacing w:after="0"/>
+        <w:rPr>
+          <w:rFonts w:ascii="Times New Roman" w:hAnsi="Times New Roman" w:cs="Times New Roman"/>
           <w:sz w:val="24"/>
         </w:rPr>
       </w:pPr>
@@ -3066,6 +3628,244 @@
     </w:lvl>
   </w:abstractNum>
   <w:abstractNum w:abstractNumId="1" w15:restartNumberingAfterBreak="0">
+    <w:nsid w:val="58073ABD"/>
+    <w:multiLevelType w:val="multilevel"/>
+    <w:tmpl w:val="3F2AC348"/>
+    <w:lvl w:ilvl="0">
+      <w:start w:val="1"/>
+      <w:numFmt w:val="decimal"/>
+      <w:lvlText w:val="%1."/>
+      <w:lvlJc w:val="left"/>
+      <w:pPr>
+        <w:tabs>
+          <w:tab w:val="num" w:pos="720"/>
+        </w:tabs>
+        <w:ind w:left="720" w:hanging="360"/>
+      </w:pPr>
+    </w:lvl>
+    <w:lvl w:ilvl="1">
+      <w:start w:val="1"/>
+      <w:numFmt w:val="bullet"/>
+      <w:lvlText w:val="o"/>
+      <w:lvlJc w:val="left"/>
+      <w:pPr>
+        <w:tabs>
+          <w:tab w:val="num" w:pos="1440"/>
+        </w:tabs>
+        <w:ind w:left="1440" w:hanging="360"/>
+      </w:pPr>
+      <w:rPr>
+        <w:rFonts w:ascii="Courier New" w:hAnsi="Courier New" w:hint="default"/>
+        <w:sz w:val="20"/>
+      </w:rPr>
+    </w:lvl>
+    <w:lvl w:ilvl="2">
+      <w:start w:val="1"/>
+      <w:numFmt w:val="bullet"/>
+      <w:lvlText w:val=""/>
+      <w:lvlJc w:val="left"/>
+      <w:pPr>
+        <w:tabs>
+          <w:tab w:val="num" w:pos="2160"/>
+        </w:tabs>
+        <w:ind w:left="2160" w:hanging="360"/>
+      </w:pPr>
+      <w:rPr>
+        <w:rFonts w:ascii="Wingdings" w:hAnsi="Wingdings" w:hint="default"/>
+        <w:sz w:val="20"/>
+      </w:rPr>
+    </w:lvl>
+    <w:lvl w:ilvl="3" w:tentative="1">
+      <w:start w:val="1"/>
+      <w:numFmt w:val="decimal"/>
+      <w:lvlText w:val="%4."/>
+      <w:lvlJc w:val="left"/>
+      <w:pPr>
+        <w:tabs>
+          <w:tab w:val="num" w:pos="2880"/>
+        </w:tabs>
+        <w:ind w:left="2880" w:hanging="360"/>
+      </w:pPr>
+    </w:lvl>
+    <w:lvl w:ilvl="4" w:tentative="1">
+      <w:start w:val="1"/>
+      <w:numFmt w:val="decimal"/>
+      <w:lvlText w:val="%5."/>
+      <w:lvlJc w:val="left"/>
+      <w:pPr>
+        <w:tabs>
+          <w:tab w:val="num" w:pos="3600"/>
+        </w:tabs>
+        <w:ind w:left="3600" w:hanging="360"/>
+      </w:pPr>
+    </w:lvl>
+    <w:lvl w:ilvl="5" w:tentative="1">
+      <w:start w:val="1"/>
+      <w:numFmt w:val="decimal"/>
+      <w:lvlText w:val="%6."/>
+      <w:lvlJc w:val="left"/>
+      <w:pPr>
+        <w:tabs>
+          <w:tab w:val="num" w:pos="4320"/>
+        </w:tabs>
+        <w:ind w:left="4320" w:hanging="360"/>
+      </w:pPr>
+    </w:lvl>
+    <w:lvl w:ilvl="6" w:tentative="1">
+      <w:start w:val="1"/>
+      <w:numFmt w:val="decimal"/>
+      <w:lvlText w:val="%7."/>
+      <w:lvlJc w:val="left"/>
+      <w:pPr>
+        <w:tabs>
+          <w:tab w:val="num" w:pos="5040"/>
+        </w:tabs>
+        <w:ind w:left="5040" w:hanging="360"/>
+      </w:pPr>
+    </w:lvl>
+    <w:lvl w:ilvl="7" w:tentative="1">
+      <w:start w:val="1"/>
+      <w:numFmt w:val="decimal"/>
+      <w:lvlText w:val="%8."/>
+      <w:lvlJc w:val="left"/>
+      <w:pPr>
+        <w:tabs>
+          <w:tab w:val="num" w:pos="5760"/>
+        </w:tabs>
+        <w:ind w:left="5760" w:hanging="360"/>
+      </w:pPr>
+    </w:lvl>
+    <w:lvl w:ilvl="8" w:tentative="1">
+      <w:start w:val="1"/>
+      <w:numFmt w:val="decimal"/>
+      <w:lvlText w:val="%9."/>
+      <w:lvlJc w:val="left"/>
+      <w:pPr>
+        <w:tabs>
+          <w:tab w:val="num" w:pos="6480"/>
+        </w:tabs>
+        <w:ind w:left="6480" w:hanging="360"/>
+      </w:pPr>
+    </w:lvl>
+  </w:abstractNum>
+  <w:abstractNum w:abstractNumId="2" w15:restartNumberingAfterBreak="0">
+    <w:nsid w:val="5F2B505C"/>
+    <w:multiLevelType w:val="multilevel"/>
+    <w:tmpl w:val="438EEEEC"/>
+    <w:lvl w:ilvl="0">
+      <w:start w:val="1"/>
+      <w:numFmt w:val="decimal"/>
+      <w:lvlText w:val="%1."/>
+      <w:lvlJc w:val="left"/>
+      <w:pPr>
+        <w:tabs>
+          <w:tab w:val="num" w:pos="720"/>
+        </w:tabs>
+        <w:ind w:left="720" w:hanging="360"/>
+      </w:pPr>
+    </w:lvl>
+    <w:lvl w:ilvl="1">
+      <w:start w:val="1"/>
+      <w:numFmt w:val="bullet"/>
+      <w:lvlText w:val="o"/>
+      <w:lvlJc w:val="left"/>
+      <w:pPr>
+        <w:tabs>
+          <w:tab w:val="num" w:pos="1440"/>
+        </w:tabs>
+        <w:ind w:left="1440" w:hanging="360"/>
+      </w:pPr>
+      <w:rPr>
+        <w:rFonts w:ascii="Courier New" w:hAnsi="Courier New" w:hint="default"/>
+        <w:sz w:val="20"/>
+      </w:rPr>
+    </w:lvl>
+    <w:lvl w:ilvl="2" w:tentative="1">
+      <w:start w:val="1"/>
+      <w:numFmt w:val="decimal"/>
+      <w:lvlText w:val="%3."/>
+      <w:lvlJc w:val="left"/>
+      <w:pPr>
+        <w:tabs>
+          <w:tab w:val="num" w:pos="2160"/>
+        </w:tabs>
+        <w:ind w:left="2160" w:hanging="360"/>
+      </w:pPr>
+    </w:lvl>
+    <w:lvl w:ilvl="3" w:tentative="1">
+      <w:start w:val="1"/>
+      <w:numFmt w:val="decimal"/>
+      <w:lvlText w:val="%4."/>
+      <w:lvlJc w:val="left"/>
+      <w:pPr>
+        <w:tabs>
+          <w:tab w:val="num" w:pos="2880"/>
+        </w:tabs>
+        <w:ind w:left="2880" w:hanging="360"/>
+      </w:pPr>
+    </w:lvl>
+    <w:lvl w:ilvl="4" w:tentative="1">
+      <w:start w:val="1"/>
+      <w:numFmt w:val="decimal"/>
+      <w:lvlText w:val="%5."/>
+      <w:lvlJc w:val="left"/>
+      <w:pPr>
+        <w:tabs>
+          <w:tab w:val="num" w:pos="3600"/>
+        </w:tabs>
+        <w:ind w:left="3600" w:hanging="360"/>
+      </w:pPr>
+    </w:lvl>
+    <w:lvl w:ilvl="5" w:tentative="1">
+      <w:start w:val="1"/>
+      <w:numFmt w:val="decimal"/>
+      <w:lvlText w:val="%6."/>
+      <w:lvlJc w:val="left"/>
+      <w:pPr>
+        <w:tabs>
+          <w:tab w:val="num" w:pos="4320"/>
+        </w:tabs>
+        <w:ind w:left="4320" w:hanging="360"/>
+      </w:pPr>
+    </w:lvl>
+    <w:lvl w:ilvl="6" w:tentative="1">
+      <w:start w:val="1"/>
+      <w:numFmt w:val="decimal"/>
+      <w:lvlText w:val="%7."/>
+      <w:lvlJc w:val="left"/>
+      <w:pPr>
+        <w:tabs>
+          <w:tab w:val="num" w:pos="5040"/>
+        </w:tabs>
+        <w:ind w:left="5040" w:hanging="360"/>
+      </w:pPr>
+    </w:lvl>
+    <w:lvl w:ilvl="7" w:tentative="1">
+      <w:start w:val="1"/>
+      <w:numFmt w:val="decimal"/>
+      <w:lvlText w:val="%8."/>
+      <w:lvlJc w:val="left"/>
+      <w:pPr>
+        <w:tabs>
+          <w:tab w:val="num" w:pos="5760"/>
+        </w:tabs>
+        <w:ind w:left="5760" w:hanging="360"/>
+      </w:pPr>
+    </w:lvl>
+    <w:lvl w:ilvl="8" w:tentative="1">
+      <w:start w:val="1"/>
+      <w:numFmt w:val="decimal"/>
+      <w:lvlText w:val="%9."/>
+      <w:lvlJc w:val="left"/>
+      <w:pPr>
+        <w:tabs>
+          <w:tab w:val="num" w:pos="6480"/>
+        </w:tabs>
+        <w:ind w:left="6480" w:hanging="360"/>
+      </w:pPr>
+    </w:lvl>
+  </w:abstractNum>
+  <w:abstractNum w:abstractNumId="3" w15:restartNumberingAfterBreak="0">
     <w:nsid w:val="6E7421D2"/>
     <w:multiLevelType w:val="hybridMultilevel"/>
     <w:tmpl w:val="8FE6E3F8"/>
@@ -3081,7 +3881,7 @@
         <w:rFonts w:hint="default"/>
       </w:rPr>
     </w:lvl>
-    <w:lvl w:ilvl="1" w:tplc="0C0C0019" w:tentative="1">
+    <w:lvl w:ilvl="1" w:tplc="0C0C0019">
       <w:start w:val="1"/>
       <w:numFmt w:val="lowerLetter"/>
       <w:lvlText w:val="%2."/>
@@ -3155,10 +3955,16 @@
     </w:lvl>
   </w:abstractNum>
   <w:num w:numId="1" w16cid:durableId="1315992902">
-    <w:abstractNumId w:val="1"/>
+    <w:abstractNumId w:val="3"/>
   </w:num>
   <w:num w:numId="2" w16cid:durableId="574047337">
     <w:abstractNumId w:val="0"/>
+  </w:num>
+  <w:num w:numId="3" w16cid:durableId="1243442402">
+    <w:abstractNumId w:val="2"/>
+  </w:num>
+  <w:num w:numId="4" w16cid:durableId="756556493">
+    <w:abstractNumId w:val="1"/>
   </w:num>
 </w:numbering>
 </file>
@@ -3575,7 +4381,6 @@
   <w:style w:type="character" w:default="1" w:styleId="Policepardfaut">
     <w:name w:val="Default Paragraph Font"/>
     <w:uiPriority w:val="1"/>
-    <w:semiHidden/>
     <w:unhideWhenUsed/>
   </w:style>
   <w:style w:type="table" w:default="1" w:styleId="TableauNormal">

</xml_diff>